<commit_message>
Awais Create table form is now finished
Needs refinement and optimisation and beter ui later on
</commit_message>
<xml_diff>
--- a/Some Sql staements.docx
+++ b/Some Sql staements.docx
@@ -38,6 +38,13 @@
       </w:r>
     </w:p>
     <w:p>
+      <w:pPr>
+        <w:rPr>
+          <w:rFonts w:ascii="Microsoft Sans Serif" w:hAnsi="Microsoft Sans Serif" w:cs="Microsoft Sans Serif"/>
+          <w:sz w:val="17"/>
+          <w:szCs w:val="17"/>
+        </w:rPr>
+      </w:pPr>
       <w:r>
         <w:rPr>
           <w:rFonts w:ascii="Microsoft Sans Serif" w:hAnsi="Microsoft Sans Serif" w:cs="Microsoft Sans Serif"/>
@@ -63,6 +70,70 @@
           <w:szCs w:val="17"/>
         </w:rPr>
         <w:t>;</w:t>
+      </w:r>
+    </w:p>
+    <w:p>
+      <w:pPr>
+        <w:rPr>
+          <w:rFonts w:ascii="Microsoft Sans Serif" w:hAnsi="Microsoft Sans Serif" w:cs="Microsoft Sans Serif"/>
+          <w:sz w:val="17"/>
+          <w:szCs w:val="17"/>
+        </w:rPr>
+      </w:pPr>
+    </w:p>
+    <w:p>
+      <w:pPr>
+        <w:rPr>
+          <w:rFonts w:ascii="Microsoft Sans Serif" w:hAnsi="Microsoft Sans Serif" w:cs="Microsoft Sans Serif"/>
+          <w:sz w:val="17"/>
+          <w:szCs w:val="17"/>
+        </w:rPr>
+      </w:pPr>
+      <w:r>
+        <w:rPr>
+          <w:rFonts w:ascii="Microsoft Sans Serif" w:hAnsi="Microsoft Sans Serif" w:cs="Microsoft Sans Serif"/>
+          <w:sz w:val="17"/>
+          <w:szCs w:val="17"/>
+        </w:rPr>
+        <w:t>Creating a table</w:t>
+      </w:r>
+    </w:p>
+    <w:p>
+      <w:proofErr w:type="spellStart"/>
+      <w:r>
+        <w:rPr>
+          <w:rFonts w:ascii="Microsoft Sans Serif" w:hAnsi="Microsoft Sans Serif" w:cs="Microsoft Sans Serif"/>
+          <w:sz w:val="17"/>
+          <w:szCs w:val="17"/>
+        </w:rPr>
+        <w:t>ProductID</w:t>
+      </w:r>
+      <w:proofErr w:type="spellEnd"/>
+      <w:r>
+        <w:rPr>
+          <w:rFonts w:ascii="Microsoft Sans Serif" w:hAnsi="Microsoft Sans Serif" w:cs="Microsoft Sans Serif"/>
+          <w:sz w:val="17"/>
+          <w:szCs w:val="17"/>
+        </w:rPr>
+        <w:t xml:space="preserve"> INT NOT NULL PRIMARY </w:t>
+      </w:r>
+      <w:proofErr w:type="spellStart"/>
+      <w:r>
+        <w:rPr>
+          <w:rFonts w:ascii="Microsoft Sans Serif" w:hAnsi="Microsoft Sans Serif" w:cs="Microsoft Sans Serif"/>
+          <w:sz w:val="17"/>
+          <w:szCs w:val="17"/>
+        </w:rPr>
+        <w:t>KEY,ProductName</w:t>
+      </w:r>
+      <w:proofErr w:type="spellEnd"/>
+      <w:r>
+        <w:rPr>
+          <w:rFonts w:ascii="Microsoft Sans Serif" w:hAnsi="Microsoft Sans Serif" w:cs="Microsoft Sans Serif"/>
+          <w:sz w:val="17"/>
+          <w:szCs w:val="17"/>
+        </w:rPr>
+        <w:t xml:space="preserve"> varchar(256),Size INT</w:t>
       </w:r>
     </w:p>
     <w:sectPr>

</xml_diff>